<commit_message>
Updated CV and Site Industry Timeline
</commit_message>
<xml_diff>
--- a/docs/assets/CV/Sam Hedges CV.docx
+++ b/docs/assets/CV/Sam Hedges CV.docx
@@ -290,6 +290,7 @@
         </w:rPr>
         <w:tab/>
       </w:r>
+      <w:proofErr w:type="gramStart"/>
       <w:r>
         <w:rPr>
           <w:rFonts w:ascii="Droid Sans" w:eastAsia="Calibri" w:hAnsi="Droid Sans" w:cs="Droid Sans"/>
@@ -298,6 +299,7 @@
         </w:rPr>
         <w:t>13/12/2002</w:t>
       </w:r>
+      <w:proofErr w:type="gramEnd"/>
     </w:p>
     <w:p>
       <w:pPr>
@@ -458,8 +460,9 @@
           <w:sz w:val="20"/>
           <w:szCs w:val="20"/>
         </w:rPr>
-        <w:t xml:space="preserve">I have over 8 years of experience in studying, </w:t>
-      </w:r>
+        <w:t xml:space="preserve">I have over 8 years of experience in studying, programming, and constructing games and take pride in creating unique and impressive visual effects, compelling </w:t>
+      </w:r>
+      <w:proofErr w:type="gramStart"/>
       <w:r>
         <w:rPr>
           <w:rFonts w:ascii="Droid Sans" w:eastAsiaTheme="minorEastAsia" w:hAnsi="Droid Sans" w:cs="Droid Sans"/>
@@ -467,8 +470,9 @@
           <w:sz w:val="20"/>
           <w:szCs w:val="20"/>
         </w:rPr>
-        <w:t>programming,</w:t>
-      </w:r>
+        <w:t>mechanics</w:t>
+      </w:r>
+      <w:proofErr w:type="gramEnd"/>
       <w:r>
         <w:rPr>
           <w:rFonts w:ascii="Droid Sans" w:eastAsiaTheme="minorEastAsia" w:hAnsi="Droid Sans" w:cs="Droid Sans"/>
@@ -476,7 +480,7 @@
           <w:sz w:val="20"/>
           <w:szCs w:val="20"/>
         </w:rPr>
-        <w:t xml:space="preserve"> and constructing games and take pride in creating unique and impressive visual effects, compelling mechanics and engine tools. With a solid foundation in C#, C++, Python, HLSL and other programming languages, I</w:t>
+        <w:t xml:space="preserve"> and engine tools. With a solid foundation in C#, C++, Python, HLSL and other programming languages, I</w:t>
       </w:r>
       <w:r>
         <w:rPr>
@@ -566,8 +570,9 @@
           <w:sz w:val="20"/>
           <w:szCs w:val="20"/>
         </w:rPr>
-        <w:t xml:space="preserve">coding shaders for the aforementioned systems. </w:t>
-      </w:r>
+        <w:t xml:space="preserve">coding shaders for the </w:t>
+      </w:r>
+      <w:proofErr w:type="gramStart"/>
       <w:r>
         <w:rPr>
           <w:rFonts w:ascii="Droid Sans" w:eastAsiaTheme="minorEastAsia" w:hAnsi="Droid Sans" w:cs="Droid Sans"/>
@@ -575,8 +580,9 @@
           <w:sz w:val="20"/>
           <w:szCs w:val="20"/>
         </w:rPr>
-        <w:t>Having</w:t>
-      </w:r>
+        <w:t>aforementioned systems</w:t>
+      </w:r>
+      <w:proofErr w:type="gramEnd"/>
       <w:r>
         <w:rPr>
           <w:rFonts w:ascii="Droid Sans" w:eastAsiaTheme="minorEastAsia" w:hAnsi="Droid Sans" w:cs="Droid Sans"/>
@@ -584,7 +590,7 @@
           <w:sz w:val="20"/>
           <w:szCs w:val="20"/>
         </w:rPr>
-        <w:t xml:space="preserve"> strong debugging and testing skills, combined with excellent communication and teamwork abilities, allow me to work effectively in fast-paced environments. My drive and ambition have led me to continuously improve my skills and stay </w:t>
+        <w:t xml:space="preserve">. </w:t>
       </w:r>
       <w:r>
         <w:rPr>
@@ -593,7 +599,7 @@
           <w:sz w:val="20"/>
           <w:szCs w:val="20"/>
         </w:rPr>
-        <w:t>up to date</w:t>
+        <w:t>Having</w:t>
       </w:r>
       <w:r>
         <w:rPr>
@@ -602,7 +608,7 @@
           <w:sz w:val="20"/>
           <w:szCs w:val="20"/>
         </w:rPr>
-        <w:t xml:space="preserve"> with the latest industry trends, making me confident in my ability to tackle any challenge. I am eager to gain hands-on experience in the industry through an internship opportunity, where I can expand my skills, knowledge, and portfolio.</w:t>
+        <w:t xml:space="preserve"> strong debugging and testing skills, combined with excellent communication and teamwork abilities, allow me to work effectively in fast-paced environments. My drive and ambition have led me to continuously improve my skills and stay up to date with the latest industry trends, making me confident in my ability to tackle any challenge. I am eager to gain hands-on experience in the industry through an internship opportunity, where I can expand my skills, knowledge, and portfolio.</w:t>
       </w:r>
     </w:p>
     <w:p>
@@ -821,6 +827,14 @@
         </w:rPr>
         <w:t>, Performance Profiling, Object-Oriented Programming</w:t>
       </w:r>
+    </w:p>
+    <w:p>
+      <w:pPr>
+        <w:rPr>
+          <w:rFonts w:ascii="Droid Sans" w:hAnsi="Droid Sans" w:cs="Droid Sans"/>
+          <w:color w:val="auto"/>
+        </w:rPr>
+      </w:pPr>
     </w:p>
     <w:p>
       <w:pPr>
@@ -894,7 +908,7 @@
       <w:tr>
         <w:tc>
           <w:tcPr>
-            <w:tcW w:w="3539" w:type="dxa"/>
+            <w:tcW w:w="3383" w:type="dxa"/>
           </w:tcPr>
           <w:p>
             <w:pPr>
@@ -912,7 +926,7 @@
                 <w:color w:val="auto"/>
                 <w:shd w:val="clear" w:color="auto" w:fill="FFFFFF"/>
               </w:rPr>
-              <w:t>[Job Title]</w:t>
+              <w:t>Unity Shader Programming</w:t>
             </w:r>
           </w:p>
           <w:p>
@@ -932,7 +946,7 @@
                 <w:color w:val="auto"/>
                 <w:shd w:val="clear" w:color="auto" w:fill="FFFFFF"/>
               </w:rPr>
-              <w:t>[Company]</w:t>
+              <w:t>Self-Employed</w:t>
             </w:r>
           </w:p>
           <w:p>
@@ -953,13 +967,13 @@
                 <w:color w:val="auto"/>
                 <w:shd w:val="clear" w:color="auto" w:fill="FFFFFF"/>
               </w:rPr>
-              <w:t>[Time Period]</w:t>
+              <w:t>Feb 2021 — June 2021</w:t>
             </w:r>
           </w:p>
         </w:tc>
         <w:tc>
           <w:tcPr>
-            <w:tcW w:w="6908" w:type="dxa"/>
+            <w:tcW w:w="6539" w:type="dxa"/>
           </w:tcPr>
           <w:p>
             <w:pPr>
@@ -973,7 +987,21 @@
                 <w:rFonts w:ascii="Droid Sans" w:hAnsi="Droid Sans" w:cs="Droid Sans"/>
                 <w:color w:val="auto"/>
               </w:rPr>
-              <w:t>[Role &amp; responsibilities summary]</w:t>
+              <w:t xml:space="preserve">I received requests for work on client projects and created individual Action Plans, Design </w:t>
+            </w:r>
+            <w:r>
+              <w:rPr>
+                <w:rFonts w:ascii="Droid Sans" w:hAnsi="Droid Sans" w:cs="Droid Sans"/>
+                <w:color w:val="auto"/>
+              </w:rPr>
+              <w:t>Documents,</w:t>
+            </w:r>
+            <w:r>
+              <w:rPr>
+                <w:rFonts w:ascii="Droid Sans" w:hAnsi="Droid Sans" w:cs="Droid Sans"/>
+                <w:color w:val="auto"/>
+              </w:rPr>
+              <w:t xml:space="preserve"> and Invoices per client. I then completed projects to their brief, debugged/tested the work and formatted it appropriately to be delivered. My largest commission was for an Indie Developer to create a mobile-friendly lit toon shader with RGBA &amp; HSV colour space, gradient control applied over its lightmaps.</w:t>
             </w:r>
           </w:p>
         </w:tc>
@@ -981,7 +1009,7 @@
       <w:tr>
         <w:tc>
           <w:tcPr>
-            <w:tcW w:w="3539" w:type="dxa"/>
+            <w:tcW w:w="3383" w:type="dxa"/>
           </w:tcPr>
           <w:p>
             <w:pPr>
@@ -992,59 +1020,79 @@
                 <w:shd w:val="clear" w:color="auto" w:fill="FFFFFF"/>
               </w:rPr>
             </w:pPr>
-            <w:r>
-              <w:rPr>
-                <w:rStyle w:val="Strong"/>
-                <w:rFonts w:ascii="Droid Sans" w:hAnsi="Droid Sans" w:cs="Droid Sans"/>
-                <w:color w:val="auto"/>
-                <w:shd w:val="clear" w:color="auto" w:fill="FFFFFF"/>
-              </w:rPr>
-              <w:t>[Job Title]</w:t>
-            </w:r>
-          </w:p>
-          <w:p>
-            <w:pPr>
-              <w:rPr>
-                <w:rStyle w:val="Strong"/>
-                <w:rFonts w:ascii="Droid Sans" w:hAnsi="Droid Sans" w:cs="Droid Sans"/>
-                <w:b w:val="0"/>
-                <w:color w:val="auto"/>
-                <w:shd w:val="clear" w:color="auto" w:fill="FFFFFF"/>
-              </w:rPr>
-            </w:pPr>
-            <w:r>
-              <w:rPr>
-                <w:rStyle w:val="Strong"/>
-                <w:rFonts w:ascii="Droid Sans" w:hAnsi="Droid Sans" w:cs="Droid Sans"/>
-                <w:color w:val="auto"/>
-                <w:shd w:val="clear" w:color="auto" w:fill="FFFFFF"/>
-              </w:rPr>
-              <w:t>[Company]</w:t>
-            </w:r>
-          </w:p>
-          <w:p>
-            <w:pPr>
-              <w:rPr>
-                <w:rStyle w:val="Strong"/>
-                <w:rFonts w:ascii="Droid Sans" w:hAnsi="Droid Sans" w:cs="Droid Sans"/>
-                <w:color w:val="auto"/>
-                <w:shd w:val="clear" w:color="auto" w:fill="FFFFFF"/>
-              </w:rPr>
-            </w:pPr>
-            <w:r>
-              <w:rPr>
-                <w:rStyle w:val="Strong"/>
-                <w:rFonts w:ascii="Droid Sans" w:hAnsi="Droid Sans" w:cs="Droid Sans"/>
-                <w:color w:val="auto"/>
-                <w:shd w:val="clear" w:color="auto" w:fill="FFFFFF"/>
-              </w:rPr>
-              <w:t>[Time Period]</w:t>
+            <w:proofErr w:type="gramStart"/>
+            <w:r>
+              <w:rPr>
+                <w:rStyle w:val="Strong"/>
+                <w:rFonts w:ascii="Droid Sans" w:hAnsi="Droid Sans" w:cs="Droid Sans"/>
+                <w:color w:val="auto"/>
+                <w:shd w:val="clear" w:color="auto" w:fill="FFFFFF"/>
+              </w:rPr>
+              <w:lastRenderedPageBreak/>
+              <w:t>Temp .</w:t>
+            </w:r>
+            <w:proofErr w:type="gramEnd"/>
+            <w:r>
+              <w:rPr>
+                <w:rStyle w:val="Strong"/>
+                <w:rFonts w:ascii="Droid Sans" w:hAnsi="Droid Sans" w:cs="Droid Sans"/>
+                <w:color w:val="auto"/>
+                <w:shd w:val="clear" w:color="auto" w:fill="FFFFFF"/>
+              </w:rPr>
+              <w:t xml:space="preserve"> Quality Assurance Tester</w:t>
+            </w:r>
+          </w:p>
+          <w:p>
+            <w:pPr>
+              <w:rPr>
+                <w:rStyle w:val="Strong"/>
+                <w:rFonts w:ascii="Droid Sans" w:hAnsi="Droid Sans" w:cs="Droid Sans"/>
+                <w:color w:val="auto"/>
+                <w:shd w:val="clear" w:color="auto" w:fill="FFFFFF"/>
+              </w:rPr>
+            </w:pPr>
+            <w:r>
+              <w:rPr>
+                <w:rStyle w:val="Strong"/>
+                <w:rFonts w:ascii="Droid Sans" w:hAnsi="Droid Sans" w:cs="Droid Sans"/>
+                <w:color w:val="auto"/>
+                <w:shd w:val="clear" w:color="auto" w:fill="FFFFFF"/>
+              </w:rPr>
+              <w:t>Frontier Developments</w:t>
+            </w:r>
+            <w:r>
+              <w:rPr>
+                <w:rStyle w:val="Strong"/>
+                <w:rFonts w:ascii="Droid Sans" w:hAnsi="Droid Sans" w:cs="Droid Sans"/>
+                <w:color w:val="auto"/>
+                <w:shd w:val="clear" w:color="auto" w:fill="FFFFFF"/>
+              </w:rPr>
+              <w:t xml:space="preserve"> </w:t>
+            </w:r>
+          </w:p>
+          <w:p>
+            <w:pPr>
+              <w:rPr>
+                <w:rStyle w:val="Strong"/>
+                <w:rFonts w:ascii="Droid Sans" w:hAnsi="Droid Sans" w:cs="Droid Sans"/>
+                <w:color w:val="auto"/>
+                <w:shd w:val="clear" w:color="auto" w:fill="FFFFFF"/>
+              </w:rPr>
+            </w:pPr>
+            <w:r>
+              <w:rPr>
+                <w:rStyle w:val="Strong"/>
+                <w:rFonts w:ascii="Droid Sans" w:hAnsi="Droid Sans" w:cs="Droid Sans"/>
+                <w:color w:val="auto"/>
+                <w:shd w:val="clear" w:color="auto" w:fill="FFFFFF"/>
+              </w:rPr>
+              <w:t>Oct 2019 — Oct 2019</w:t>
             </w:r>
           </w:p>
         </w:tc>
         <w:tc>
           <w:tcPr>
-            <w:tcW w:w="6908" w:type="dxa"/>
+            <w:tcW w:w="6539" w:type="dxa"/>
           </w:tcPr>
           <w:p>
             <w:pPr>
@@ -1058,7 +1106,334 @@
                 <w:rFonts w:ascii="Droid Sans" w:hAnsi="Droid Sans" w:cs="Droid Sans"/>
                 <w:color w:val="auto"/>
               </w:rPr>
-              <w:t>[Role &amp; responsibilities summary]</w:t>
+              <w:t xml:space="preserve">I volunteered via my Cambridge Regional College course to test the, at the time upcoming game, Planet Zoo. Throughout my time spent at the studio I learnt the QA systems that Frontier studios used to test games and applied that knowledge </w:t>
+            </w:r>
+            <w:proofErr w:type="gramStart"/>
+            <w:r>
+              <w:rPr>
+                <w:rFonts w:ascii="Droid Sans" w:hAnsi="Droid Sans" w:cs="Droid Sans"/>
+                <w:color w:val="auto"/>
+              </w:rPr>
+              <w:t>in order to</w:t>
+            </w:r>
+            <w:proofErr w:type="gramEnd"/>
+            <w:r>
+              <w:rPr>
+                <w:rFonts w:ascii="Droid Sans" w:hAnsi="Droid Sans" w:cs="Droid Sans"/>
+                <w:color w:val="auto"/>
+              </w:rPr>
+              <w:t xml:space="preserve"> report issues with the game. Notably I discovered and highlighted a major issue with an x-ray style shader that was rendering models incorrectly through opaque surfaces.</w:t>
+            </w:r>
+          </w:p>
+        </w:tc>
+      </w:tr>
+      <w:tr>
+        <w:tc>
+          <w:tcPr>
+            <w:tcW w:w="3383" w:type="dxa"/>
+          </w:tcPr>
+          <w:p>
+            <w:pPr>
+              <w:rPr>
+                <w:rStyle w:val="Strong"/>
+                <w:rFonts w:ascii="Droid Sans" w:hAnsi="Droid Sans" w:cs="Droid Sans"/>
+                <w:color w:val="auto"/>
+                <w:shd w:val="clear" w:color="auto" w:fill="FFFFFF"/>
+              </w:rPr>
+            </w:pPr>
+            <w:proofErr w:type="gramStart"/>
+            <w:r>
+              <w:rPr>
+                <w:rStyle w:val="Strong"/>
+                <w:rFonts w:ascii="Droid Sans" w:hAnsi="Droid Sans" w:cs="Droid Sans"/>
+                <w:color w:val="auto"/>
+                <w:shd w:val="clear" w:color="auto" w:fill="FFFFFF"/>
+              </w:rPr>
+              <w:t>Temp .</w:t>
+            </w:r>
+            <w:proofErr w:type="gramEnd"/>
+            <w:r>
+              <w:rPr>
+                <w:rStyle w:val="Strong"/>
+                <w:rFonts w:ascii="Droid Sans" w:hAnsi="Droid Sans" w:cs="Droid Sans"/>
+                <w:color w:val="auto"/>
+                <w:shd w:val="clear" w:color="auto" w:fill="FFFFFF"/>
+              </w:rPr>
+              <w:t xml:space="preserve"> Work Study</w:t>
+            </w:r>
+          </w:p>
+          <w:p>
+            <w:pPr>
+              <w:rPr>
+                <w:rStyle w:val="Strong"/>
+                <w:rFonts w:ascii="Droid Sans" w:hAnsi="Droid Sans" w:cs="Droid Sans"/>
+                <w:b w:val="0"/>
+                <w:color w:val="auto"/>
+                <w:shd w:val="clear" w:color="auto" w:fill="FFFFFF"/>
+              </w:rPr>
+            </w:pPr>
+            <w:r>
+              <w:rPr>
+                <w:rStyle w:val="Strong"/>
+                <w:rFonts w:ascii="Droid Sans" w:hAnsi="Droid Sans" w:cs="Droid Sans"/>
+                <w:color w:val="auto"/>
+                <w:shd w:val="clear" w:color="auto" w:fill="FFFFFF"/>
+              </w:rPr>
+              <w:t>Ninja Theory</w:t>
+            </w:r>
+          </w:p>
+          <w:p>
+            <w:pPr>
+              <w:rPr>
+                <w:rStyle w:val="Strong"/>
+                <w:rFonts w:ascii="Droid Sans" w:hAnsi="Droid Sans" w:cs="Droid Sans"/>
+                <w:color w:val="auto"/>
+                <w:shd w:val="clear" w:color="auto" w:fill="FFFFFF"/>
+              </w:rPr>
+            </w:pPr>
+            <w:r>
+              <w:rPr>
+                <w:rStyle w:val="Strong"/>
+                <w:rFonts w:ascii="Droid Sans" w:hAnsi="Droid Sans" w:cs="Droid Sans"/>
+                <w:color w:val="auto"/>
+                <w:shd w:val="clear" w:color="auto" w:fill="FFFFFF"/>
+              </w:rPr>
+              <w:t>Feb 2019 — Feb 2019</w:t>
+            </w:r>
+          </w:p>
+        </w:tc>
+        <w:tc>
+          <w:tcPr>
+            <w:tcW w:w="6539" w:type="dxa"/>
+          </w:tcPr>
+          <w:p>
+            <w:pPr>
+              <w:rPr>
+                <w:rFonts w:ascii="Droid Sans" w:hAnsi="Droid Sans" w:cs="Droid Sans"/>
+                <w:color w:val="auto"/>
+              </w:rPr>
+            </w:pPr>
+            <w:r>
+              <w:rPr>
+                <w:rFonts w:ascii="Droid Sans" w:hAnsi="Droid Sans" w:cs="Droid Sans"/>
+                <w:color w:val="auto"/>
+              </w:rPr>
+              <w:t xml:space="preserve">During this work experience, I shadowed each game development disciplines team, discussing what's involved, common practices and the relevant industry standards. This gave me a deep insight early into my development journey as to the production pipelines of games development, the suites of software/tools used within each discipline and the keys skills I need to develop </w:t>
+            </w:r>
+            <w:proofErr w:type="gramStart"/>
+            <w:r>
+              <w:rPr>
+                <w:rFonts w:ascii="Droid Sans" w:hAnsi="Droid Sans" w:cs="Droid Sans"/>
+                <w:color w:val="auto"/>
+              </w:rPr>
+              <w:t>in order to</w:t>
+            </w:r>
+            <w:proofErr w:type="gramEnd"/>
+            <w:r>
+              <w:rPr>
+                <w:rFonts w:ascii="Droid Sans" w:hAnsi="Droid Sans" w:cs="Droid Sans"/>
+                <w:color w:val="auto"/>
+              </w:rPr>
+              <w:t xml:space="preserve"> enter the industry as a strong candidate for employment.</w:t>
+            </w:r>
+          </w:p>
+        </w:tc>
+      </w:tr>
+      <w:tr>
+        <w:tc>
+          <w:tcPr>
+            <w:tcW w:w="3383" w:type="dxa"/>
+          </w:tcPr>
+          <w:p>
+            <w:pPr>
+              <w:rPr>
+                <w:rStyle w:val="Strong"/>
+                <w:rFonts w:ascii="Droid Sans" w:hAnsi="Droid Sans" w:cs="Droid Sans"/>
+                <w:color w:val="auto"/>
+                <w:shd w:val="clear" w:color="auto" w:fill="FFFFFF"/>
+              </w:rPr>
+            </w:pPr>
+            <w:proofErr w:type="gramStart"/>
+            <w:r>
+              <w:rPr>
+                <w:rStyle w:val="Strong"/>
+                <w:rFonts w:ascii="Droid Sans" w:hAnsi="Droid Sans" w:cs="Droid Sans"/>
+                <w:color w:val="auto"/>
+                <w:shd w:val="clear" w:color="auto" w:fill="FFFFFF"/>
+              </w:rPr>
+              <w:t>Temp .</w:t>
+            </w:r>
+            <w:proofErr w:type="gramEnd"/>
+            <w:r>
+              <w:rPr>
+                <w:rStyle w:val="Strong"/>
+                <w:rFonts w:ascii="Droid Sans" w:hAnsi="Droid Sans" w:cs="Droid Sans"/>
+                <w:color w:val="auto"/>
+                <w:shd w:val="clear" w:color="auto" w:fill="FFFFFF"/>
+              </w:rPr>
+              <w:t xml:space="preserve"> Work Study</w:t>
+            </w:r>
+          </w:p>
+          <w:p>
+            <w:pPr>
+              <w:rPr>
+                <w:rStyle w:val="Strong"/>
+                <w:rFonts w:ascii="Droid Sans" w:hAnsi="Droid Sans" w:cs="Droid Sans"/>
+                <w:b w:val="0"/>
+                <w:color w:val="auto"/>
+                <w:shd w:val="clear" w:color="auto" w:fill="FFFFFF"/>
+              </w:rPr>
+            </w:pPr>
+            <w:r>
+              <w:rPr>
+                <w:rStyle w:val="Strong"/>
+                <w:rFonts w:ascii="Droid Sans" w:hAnsi="Droid Sans" w:cs="Droid Sans"/>
+                <w:color w:val="auto"/>
+                <w:shd w:val="clear" w:color="auto" w:fill="FFFFFF"/>
+              </w:rPr>
+              <w:t>ProQuest</w:t>
+            </w:r>
+          </w:p>
+          <w:p>
+            <w:pPr>
+              <w:rPr>
+                <w:rStyle w:val="Strong"/>
+                <w:rFonts w:ascii="Droid Sans" w:hAnsi="Droid Sans" w:cs="Droid Sans"/>
+                <w:color w:val="auto"/>
+                <w:shd w:val="clear" w:color="auto" w:fill="FFFFFF"/>
+              </w:rPr>
+            </w:pPr>
+            <w:r>
+              <w:rPr>
+                <w:rStyle w:val="Strong"/>
+                <w:rFonts w:ascii="Droid Sans" w:hAnsi="Droid Sans" w:cs="Droid Sans"/>
+                <w:color w:val="auto"/>
+                <w:shd w:val="clear" w:color="auto" w:fill="FFFFFF"/>
+              </w:rPr>
+              <w:t>Nov</w:t>
+            </w:r>
+            <w:r>
+              <w:rPr>
+                <w:rStyle w:val="Strong"/>
+                <w:rFonts w:ascii="Droid Sans" w:hAnsi="Droid Sans" w:cs="Droid Sans"/>
+                <w:color w:val="auto"/>
+                <w:shd w:val="clear" w:color="auto" w:fill="FFFFFF"/>
+              </w:rPr>
+              <w:t xml:space="preserve"> 201</w:t>
+            </w:r>
+            <w:r>
+              <w:rPr>
+                <w:rStyle w:val="Strong"/>
+                <w:rFonts w:ascii="Droid Sans" w:hAnsi="Droid Sans" w:cs="Droid Sans"/>
+                <w:color w:val="auto"/>
+                <w:shd w:val="clear" w:color="auto" w:fill="FFFFFF"/>
+              </w:rPr>
+              <w:t>8</w:t>
+            </w:r>
+            <w:r>
+              <w:rPr>
+                <w:rStyle w:val="Strong"/>
+                <w:rFonts w:ascii="Droid Sans" w:hAnsi="Droid Sans" w:cs="Droid Sans"/>
+                <w:color w:val="auto"/>
+                <w:shd w:val="clear" w:color="auto" w:fill="FFFFFF"/>
+              </w:rPr>
+              <w:t xml:space="preserve"> — </w:t>
+            </w:r>
+            <w:r>
+              <w:rPr>
+                <w:rStyle w:val="Strong"/>
+                <w:rFonts w:ascii="Droid Sans" w:hAnsi="Droid Sans" w:cs="Droid Sans"/>
+                <w:color w:val="auto"/>
+                <w:shd w:val="clear" w:color="auto" w:fill="FFFFFF"/>
+              </w:rPr>
+              <w:t>Nov</w:t>
+            </w:r>
+            <w:r>
+              <w:rPr>
+                <w:rStyle w:val="Strong"/>
+                <w:rFonts w:ascii="Droid Sans" w:hAnsi="Droid Sans" w:cs="Droid Sans"/>
+                <w:color w:val="auto"/>
+                <w:shd w:val="clear" w:color="auto" w:fill="FFFFFF"/>
+              </w:rPr>
+              <w:t xml:space="preserve"> 201</w:t>
+            </w:r>
+            <w:r>
+              <w:rPr>
+                <w:rStyle w:val="Strong"/>
+                <w:rFonts w:ascii="Droid Sans" w:hAnsi="Droid Sans" w:cs="Droid Sans"/>
+                <w:color w:val="auto"/>
+                <w:shd w:val="clear" w:color="auto" w:fill="FFFFFF"/>
+              </w:rPr>
+              <w:t>8</w:t>
+            </w:r>
+          </w:p>
+        </w:tc>
+        <w:tc>
+          <w:tcPr>
+            <w:tcW w:w="6539" w:type="dxa"/>
+          </w:tcPr>
+          <w:p>
+            <w:pPr>
+              <w:rPr>
+                <w:rFonts w:ascii="Droid Sans" w:hAnsi="Droid Sans" w:cs="Droid Sans"/>
+                <w:color w:val="auto"/>
+              </w:rPr>
+            </w:pPr>
+            <w:r>
+              <w:rPr>
+                <w:rFonts w:ascii="Droid Sans" w:hAnsi="Droid Sans" w:cs="Droid Sans"/>
+                <w:color w:val="auto"/>
+              </w:rPr>
+              <w:t>During this work experience, I shadowed the front-end web development team, discussing what's involved, common practices and the relevant industry standards.</w:t>
+            </w:r>
+            <w:r>
+              <w:rPr>
+                <w:rFonts w:ascii="Droid Sans" w:hAnsi="Droid Sans" w:cs="Droid Sans"/>
+                <w:color w:val="auto"/>
+              </w:rPr>
+              <w:t xml:space="preserve"> I got partnered with one of the developers and was tasked with creating a website using HTML and CSS.</w:t>
+            </w:r>
+            <w:r>
+              <w:rPr>
+                <w:rFonts w:ascii="Droid Sans" w:hAnsi="Droid Sans" w:cs="Droid Sans"/>
+                <w:color w:val="auto"/>
+              </w:rPr>
+              <w:t xml:space="preserve"> This gave me </w:t>
+            </w:r>
+            <w:r>
+              <w:rPr>
+                <w:rFonts w:ascii="Droid Sans" w:hAnsi="Droid Sans" w:cs="Droid Sans"/>
+                <w:color w:val="auto"/>
+              </w:rPr>
+              <w:t xml:space="preserve">experience using new </w:t>
+            </w:r>
+            <w:r>
+              <w:rPr>
+                <w:rFonts w:ascii="Droid Sans" w:hAnsi="Droid Sans" w:cs="Droid Sans"/>
+                <w:color w:val="auto"/>
+              </w:rPr>
+              <w:t xml:space="preserve">suites of </w:t>
+            </w:r>
+            <w:r>
+              <w:rPr>
+                <w:rFonts w:ascii="Droid Sans" w:hAnsi="Droid Sans" w:cs="Droid Sans"/>
+                <w:color w:val="auto"/>
+              </w:rPr>
+              <w:t xml:space="preserve">languages and </w:t>
+            </w:r>
+            <w:r>
+              <w:rPr>
+                <w:rFonts w:ascii="Droid Sans" w:hAnsi="Droid Sans" w:cs="Droid Sans"/>
+                <w:color w:val="auto"/>
+              </w:rPr>
+              <w:t xml:space="preserve">tools </w:t>
+            </w:r>
+            <w:r>
+              <w:rPr>
+                <w:rFonts w:ascii="Droid Sans" w:hAnsi="Droid Sans" w:cs="Droid Sans"/>
+                <w:color w:val="auto"/>
+              </w:rPr>
+              <w:t>that I’m unfamiliar with and taught me to be comfortable with experimentation.</w:t>
             </w:r>
           </w:p>
         </w:tc>
@@ -1839,8 +2214,20 @@
           <w:sz w:val="28"/>
           <w:szCs w:val="28"/>
         </w:rPr>
-        <w:t>Available upon request</w:t>
-      </w:r>
+        <w:t xml:space="preserve">Available upon </w:t>
+      </w:r>
+      <w:proofErr w:type="gramStart"/>
+      <w:r>
+        <w:rPr>
+          <w:rFonts w:ascii="Droid Sans" w:eastAsia="Calibri" w:hAnsi="Droid Sans" w:cs="Droid Sans"/>
+          <w:b/>
+          <w:color w:val="auto"/>
+          <w:sz w:val="28"/>
+          <w:szCs w:val="28"/>
+        </w:rPr>
+        <w:t>request</w:t>
+      </w:r>
+      <w:proofErr w:type="gramEnd"/>
     </w:p>
     <w:p>
       <w:pPr>

</xml_diff>

<commit_message>
Updated CV and About Me
</commit_message>
<xml_diff>
--- a/docs/assets/CV/Sam Hedges CV.docx
+++ b/docs/assets/CV/Sam Hedges CV.docx
@@ -987,21 +987,7 @@
                 <w:rFonts w:ascii="Droid Sans" w:hAnsi="Droid Sans" w:cs="Droid Sans"/>
                 <w:color w:val="auto"/>
               </w:rPr>
-              <w:t xml:space="preserve">I received requests for work on client projects and created individual Action Plans, Design </w:t>
-            </w:r>
-            <w:r>
-              <w:rPr>
-                <w:rFonts w:ascii="Droid Sans" w:hAnsi="Droid Sans" w:cs="Droid Sans"/>
-                <w:color w:val="auto"/>
-              </w:rPr>
-              <w:t>Documents,</w:t>
-            </w:r>
-            <w:r>
-              <w:rPr>
-                <w:rFonts w:ascii="Droid Sans" w:hAnsi="Droid Sans" w:cs="Droid Sans"/>
-                <w:color w:val="auto"/>
-              </w:rPr>
-              <w:t xml:space="preserve"> and Invoices per client. I then completed projects to their brief, debugged/tested the work and formatted it appropriately to be delivered. My largest commission was for an Indie Developer to create a mobile-friendly lit toon shader with RGBA &amp; HSV colour space, gradient control applied over its lightmaps.</w:t>
+              <w:t>I received requests for work on client projects and created individual Action Plans, Design Documents, and Invoices per client. I then completed projects to their brief, debugged/tested the work and formatted it appropriately to be delivered. My largest commission was for an Indie Developer to create a mobile-friendly lit toon shader with RGBA &amp; HSV colour space, gradient control applied over its lightmaps.</w:t>
             </w:r>
           </w:p>
         </w:tc>
@@ -1058,16 +1044,7 @@
                 <w:color w:val="auto"/>
                 <w:shd w:val="clear" w:color="auto" w:fill="FFFFFF"/>
               </w:rPr>
-              <w:t>Frontier Developments</w:t>
-            </w:r>
-            <w:r>
-              <w:rPr>
-                <w:rStyle w:val="Strong"/>
-                <w:rFonts w:ascii="Droid Sans" w:hAnsi="Droid Sans" w:cs="Droid Sans"/>
-                <w:color w:val="auto"/>
-                <w:shd w:val="clear" w:color="auto" w:fill="FFFFFF"/>
-              </w:rPr>
-              <w:t xml:space="preserve"> </w:t>
+              <w:t xml:space="preserve">Frontier Developments </w:t>
             </w:r>
           </w:p>
           <w:p>
@@ -1483,8 +1460,8 @@
         <w:tblLook w:val="04A0" w:firstRow="1" w:lastRow="0" w:firstColumn="1" w:lastColumn="0" w:noHBand="0" w:noVBand="1"/>
       </w:tblPr>
       <w:tblGrid>
-        <w:gridCol w:w="2499"/>
-        <w:gridCol w:w="7419"/>
+        <w:gridCol w:w="4531"/>
+        <w:gridCol w:w="5387"/>
       </w:tblGrid>
       <w:tr>
         <w:trPr>
@@ -1506,16 +1483,31 @@
               <w:spacing w:before="20" w:after="20"/>
               <w:rPr>
                 <w:rFonts w:ascii="Droid Sans" w:hAnsi="Droid Sans" w:cs="Droid Sans"/>
-                <w:color w:val="auto"/>
-              </w:rPr>
-            </w:pPr>
-            <w:r>
-              <w:rPr>
-                <w:rFonts w:ascii="Droid Sans" w:hAnsi="Droid Sans" w:cs="Droid Sans"/>
-                <w:b w:val="0"/>
-                <w:color w:val="auto"/>
-              </w:rPr>
-              <w:t>[University] [Time Period]</w:t>
+                <w:bCs w:val="0"/>
+                <w:color w:val="auto"/>
+              </w:rPr>
+            </w:pPr>
+            <w:r>
+              <w:rPr>
+                <w:rFonts w:ascii="Droid Sans" w:eastAsia="Droid Sans" w:hAnsi="Droid Sans" w:cs="Droid Sans"/>
+                <w:color w:val="auto"/>
+              </w:rPr>
+              <w:t>Anglia Ruskin University Cambridge</w:t>
+            </w:r>
+            <w:r>
+              <w:rPr>
+                <w:rFonts w:ascii="Droid Sans" w:eastAsia="Droid Sans" w:hAnsi="Droid Sans" w:cs="Droid Sans"/>
+                <w:color w:val="auto"/>
+              </w:rPr>
+              <w:t xml:space="preserve"> (</w:t>
+            </w:r>
+            <w:r>
+              <w:rPr>
+                <w:rFonts w:ascii="Droid Sans" w:hAnsi="Droid Sans" w:cs="Droid Sans"/>
+                <w:bCs w:val="0"/>
+                <w:color w:val="auto"/>
+              </w:rPr>
+              <w:t>2021-2025)</w:t>
             </w:r>
           </w:p>
         </w:tc>
@@ -1528,7 +1520,7 @@
         <w:tc>
           <w:tcPr>
             <w:cnfStyle w:val="001000000000" w:firstRow="0" w:lastRow="0" w:firstColumn="1" w:lastColumn="0" w:oddVBand="0" w:evenVBand="0" w:oddHBand="0" w:evenHBand="0" w:firstRowFirstColumn="0" w:firstRowLastColumn="0" w:lastRowFirstColumn="0" w:lastRowLastColumn="0"/>
-            <w:tcW w:w="2499" w:type="dxa"/>
+            <w:tcW w:w="4531" w:type="dxa"/>
           </w:tcPr>
           <w:p>
             <w:pPr>
@@ -1549,7 +1541,7 @@
                 <w:b w:val="0"/>
                 <w:color w:val="auto"/>
               </w:rPr>
-              <w:t>[Course Title]</w:t>
+              <w:t xml:space="preserve">BSc (Hons) Computer Games Technology </w:t>
             </w:r>
           </w:p>
           <w:p>
@@ -1561,7 +1553,7 @@
               <w:spacing w:before="20" w:after="20" w:line="252" w:lineRule="auto"/>
               <w:rPr>
                 <w:rFonts w:ascii="Droid Sans" w:hAnsi="Droid Sans" w:cs="Droid Sans"/>
-                <w:b w:val="0"/>
+                <w:bCs w:val="0"/>
                 <w:color w:val="auto"/>
               </w:rPr>
             </w:pPr>
@@ -1599,7 +1591,7 @@
         </w:tc>
         <w:tc>
           <w:tcPr>
-            <w:tcW w:w="7419" w:type="dxa"/>
+            <w:tcW w:w="5387" w:type="dxa"/>
           </w:tcPr>
           <w:p>
             <w:pPr>
@@ -1621,7 +1613,7 @@
                 <w:b/>
                 <w:color w:val="auto"/>
               </w:rPr>
-              <w:t>[Qualification]</w:t>
+              <w:t>Ongoing</w:t>
             </w:r>
           </w:p>
           <w:p>
@@ -1670,26 +1662,45 @@
             <w:cnfStyle w:val="001000000000" w:firstRow="0" w:lastRow="0" w:firstColumn="1" w:lastColumn="0" w:oddVBand="0" w:evenVBand="0" w:oddHBand="0" w:evenHBand="0" w:firstRowFirstColumn="0" w:firstRowLastColumn="0" w:lastRowFirstColumn="0" w:lastRowLastColumn="0"/>
             <w:tcW w:w="9918" w:type="dxa"/>
             <w:gridSpan w:val="2"/>
+            <w:shd w:val="clear" w:color="auto" w:fill="000000" w:themeFill="text1"/>
           </w:tcPr>
           <w:p>
             <w:pPr>
               <w:tabs>
                 <w:tab w:val="center" w:pos="2733"/>
-                <w:tab w:val="center" w:pos="8013"/>
+                <w:tab w:val="right" w:pos="9702"/>
               </w:tabs>
               <w:spacing w:line="252" w:lineRule="auto"/>
-              <w:rPr>
-                <w:rFonts w:ascii="Droid Sans" w:hAnsi="Droid Sans" w:cs="Droid Sans"/>
-                <w:color w:val="auto"/>
-              </w:rPr>
-            </w:pPr>
-            <w:r>
-              <w:rPr>
-                <w:rFonts w:ascii="Droid Sans" w:hAnsi="Droid Sans" w:cs="Droid Sans"/>
-                <w:b w:val="0"/>
-                <w:color w:val="auto"/>
-              </w:rPr>
-              <w:t>[University] [Time Period]</w:t>
+              <w:jc w:val="both"/>
+              <w:rPr>
+                <w:rFonts w:ascii="Droid Sans" w:hAnsi="Droid Sans" w:cs="Droid Sans"/>
+                <w:bCs w:val="0"/>
+                <w:color w:val="auto"/>
+              </w:rPr>
+            </w:pPr>
+            <w:r>
+              <w:rPr>
+                <w:rFonts w:ascii="Droid Sans" w:hAnsi="Droid Sans" w:cs="Droid Sans"/>
+                <w:bCs w:val="0"/>
+                <w:color w:val="auto"/>
+              </w:rPr>
+              <w:t>Cambridge Regional College</w:t>
+            </w:r>
+            <w:r>
+              <w:rPr>
+                <w:rFonts w:ascii="Droid Sans" w:hAnsi="Droid Sans" w:cs="Droid Sans"/>
+                <w:bCs w:val="0"/>
+                <w:color w:val="auto"/>
+              </w:rPr>
+              <w:t xml:space="preserve"> (2019-2021)</w:t>
+            </w:r>
+            <w:r>
+              <w:rPr>
+                <w:rFonts w:ascii="Droid Sans" w:hAnsi="Droid Sans" w:cs="Droid Sans"/>
+                <w:bCs w:val="0"/>
+                <w:color w:val="auto"/>
+              </w:rPr>
+              <w:tab/>
             </w:r>
           </w:p>
         </w:tc>
@@ -1702,7 +1713,7 @@
         <w:tc>
           <w:tcPr>
             <w:cnfStyle w:val="001000000000" w:firstRow="0" w:lastRow="0" w:firstColumn="1" w:lastColumn="0" w:oddVBand="0" w:evenVBand="0" w:oddHBand="0" w:evenHBand="0" w:firstRowFirstColumn="0" w:firstRowLastColumn="0" w:lastRowFirstColumn="0" w:lastRowLastColumn="0"/>
-            <w:tcW w:w="2499" w:type="dxa"/>
+            <w:tcW w:w="4531" w:type="dxa"/>
           </w:tcPr>
           <w:p>
             <w:pPr>
@@ -1723,7 +1734,15 @@
                 <w:b w:val="0"/>
                 <w:color w:val="auto"/>
               </w:rPr>
-              <w:t>[Course Title]</w:t>
+              <w:t xml:space="preserve">UAL Level 3 Extended Diploma in Creative Media Production &amp; Technology </w:t>
+            </w:r>
+            <w:r>
+              <w:rPr>
+                <w:rFonts w:ascii="Droid Sans" w:hAnsi="Droid Sans" w:cs="Droid Sans"/>
+                <w:b w:val="0"/>
+                <w:color w:val="auto"/>
+              </w:rPr>
+              <w:t>(Games)</w:t>
             </w:r>
           </w:p>
           <w:p>
@@ -1735,10 +1754,18 @@
               <w:spacing w:before="20" w:after="20" w:line="252" w:lineRule="auto"/>
               <w:rPr>
                 <w:rFonts w:ascii="Droid Sans" w:hAnsi="Droid Sans" w:cs="Droid Sans"/>
+                <w:bCs w:val="0"/>
+                <w:color w:val="auto"/>
+              </w:rPr>
+            </w:pPr>
+            <w:r>
+              <w:rPr>
+                <w:rFonts w:ascii="Droid Sans" w:hAnsi="Droid Sans" w:cs="Droid Sans"/>
                 <w:b w:val="0"/>
                 <w:color w:val="auto"/>
               </w:rPr>
-            </w:pPr>
+              <w:t xml:space="preserve">Relevant Modules </w:t>
+            </w:r>
           </w:p>
           <w:p>
             <w:pPr>
@@ -1753,19 +1780,11 @@
                 <w:color w:val="auto"/>
               </w:rPr>
             </w:pPr>
-            <w:r>
-              <w:rPr>
-                <w:rFonts w:ascii="Droid Sans" w:hAnsi="Droid Sans" w:cs="Droid Sans"/>
-                <w:b w:val="0"/>
-                <w:color w:val="auto"/>
-              </w:rPr>
-              <w:t xml:space="preserve">Relevant Modules </w:t>
-            </w:r>
           </w:p>
         </w:tc>
         <w:tc>
           <w:tcPr>
-            <w:tcW w:w="7419" w:type="dxa"/>
+            <w:tcW w:w="5387" w:type="dxa"/>
           </w:tcPr>
           <w:p>
             <w:pPr>
@@ -1787,7 +1806,47 @@
                 <w:b/>
                 <w:color w:val="auto"/>
               </w:rPr>
-              <w:t>[Qualification]</w:t>
+              <w:t>Distinction</w:t>
+            </w:r>
+            <w:r>
+              <w:rPr>
+                <w:rFonts w:ascii="Droid Sans" w:hAnsi="Droid Sans" w:cs="Droid Sans"/>
+                <w:b/>
+                <w:color w:val="auto"/>
+              </w:rPr>
+              <w:t xml:space="preserve"> (</w:t>
+            </w:r>
+            <w:r>
+              <w:rPr>
+                <w:rFonts w:ascii="Droid Sans" w:hAnsi="Droid Sans" w:cs="Droid Sans"/>
+                <w:b/>
+                <w:color w:val="auto"/>
+              </w:rPr>
+              <w:t>equivalent to 3 A</w:t>
+            </w:r>
+            <w:r>
+              <w:rPr>
+                <w:rFonts w:ascii="Droid Sans" w:hAnsi="Droid Sans" w:cs="Droid Sans"/>
+                <w:b/>
+                <w:color w:val="auto"/>
+              </w:rPr>
+              <w:t>** A-</w:t>
+            </w:r>
+            <w:r>
+              <w:rPr>
+                <w:rFonts w:ascii="Droid Sans" w:hAnsi="Droid Sans" w:cs="Droid Sans"/>
+                <w:b/>
+                <w:color w:val="auto"/>
+              </w:rPr>
+              <w:t>levels</w:t>
+            </w:r>
+            <w:r>
+              <w:rPr>
+                <w:rFonts w:ascii="Droid Sans" w:hAnsi="Droid Sans" w:cs="Droid Sans"/>
+                <w:b/>
+                <w:color w:val="auto"/>
+              </w:rPr>
+              <w:t>)</w:t>
             </w:r>
           </w:p>
           <w:p>
@@ -1824,6 +1883,320 @@
               </w:rPr>
               <w:t>[Key, relevant modules &amp; achievements]</w:t>
             </w:r>
+          </w:p>
+        </w:tc>
+      </w:tr>
+      <w:tr>
+        <w:trPr>
+          <w:trHeight w:val="277"/>
+        </w:trPr>
+        <w:tc>
+          <w:tcPr>
+            <w:cnfStyle w:val="001000000000" w:firstRow="0" w:lastRow="0" w:firstColumn="1" w:lastColumn="0" w:oddVBand="0" w:evenVBand="0" w:oddHBand="0" w:evenHBand="0" w:firstRowFirstColumn="0" w:firstRowLastColumn="0" w:lastRowFirstColumn="0" w:lastRowLastColumn="0"/>
+            <w:tcW w:w="9918" w:type="dxa"/>
+            <w:gridSpan w:val="2"/>
+            <w:shd w:val="clear" w:color="auto" w:fill="000000" w:themeFill="text1"/>
+          </w:tcPr>
+          <w:p>
+            <w:pPr>
+              <w:tabs>
+                <w:tab w:val="center" w:pos="2733"/>
+                <w:tab w:val="center" w:pos="8013"/>
+              </w:tabs>
+              <w:spacing w:line="252" w:lineRule="auto"/>
+              <w:rPr>
+                <w:rFonts w:ascii="Droid Sans" w:hAnsi="Droid Sans" w:cs="Droid Sans"/>
+                <w:bCs w:val="0"/>
+                <w:color w:val="auto"/>
+              </w:rPr>
+            </w:pPr>
+            <w:r>
+              <w:rPr>
+                <w:rFonts w:ascii="Droid Sans" w:hAnsi="Droid Sans" w:cs="Droid Sans"/>
+                <w:bCs w:val="0"/>
+                <w:color w:val="auto"/>
+              </w:rPr>
+              <w:tab/>
+              <w:t>Cambridge Academy for Science and Technology</w:t>
+            </w:r>
+            <w:r>
+              <w:rPr>
+                <w:rFonts w:ascii="Droid Sans" w:hAnsi="Droid Sans" w:cs="Droid Sans"/>
+                <w:bCs w:val="0"/>
+                <w:color w:val="auto"/>
+              </w:rPr>
+              <w:t xml:space="preserve"> (2016-2019)</w:t>
+            </w:r>
+          </w:p>
+        </w:tc>
+      </w:tr>
+      <w:tr>
+        <w:trPr>
+          <w:cnfStyle w:val="000000100000" w:firstRow="0" w:lastRow="0" w:firstColumn="0" w:lastColumn="0" w:oddVBand="0" w:evenVBand="0" w:oddHBand="1" w:evenHBand="0" w:firstRowFirstColumn="0" w:firstRowLastColumn="0" w:lastRowFirstColumn="0" w:lastRowLastColumn="0"/>
+          <w:trHeight w:val="707"/>
+        </w:trPr>
+        <w:tc>
+          <w:tcPr>
+            <w:cnfStyle w:val="001000000000" w:firstRow="0" w:lastRow="0" w:firstColumn="1" w:lastColumn="0" w:oddVBand="0" w:evenVBand="0" w:oddHBand="0" w:evenHBand="0" w:firstRowFirstColumn="0" w:firstRowLastColumn="0" w:lastRowFirstColumn="0" w:lastRowLastColumn="0"/>
+            <w:tcW w:w="4531" w:type="dxa"/>
+          </w:tcPr>
+          <w:p>
+            <w:pPr>
+              <w:tabs>
+                <w:tab w:val="center" w:pos="2733"/>
+                <w:tab w:val="center" w:pos="8013"/>
+              </w:tabs>
+              <w:spacing w:before="20" w:after="20" w:line="252" w:lineRule="auto"/>
+              <w:rPr>
+                <w:rFonts w:ascii="Droid Sans" w:hAnsi="Droid Sans" w:cs="Droid Sans"/>
+                <w:b/>
+                <w:color w:val="auto"/>
+              </w:rPr>
+            </w:pPr>
+            <w:r>
+              <w:rPr>
+                <w:rFonts w:ascii="Droid Sans" w:hAnsi="Droid Sans" w:cs="Droid Sans"/>
+                <w:b/>
+                <w:color w:val="auto"/>
+              </w:rPr>
+              <w:t>Maths – 6</w:t>
+            </w:r>
+          </w:p>
+          <w:p>
+            <w:pPr>
+              <w:tabs>
+                <w:tab w:val="center" w:pos="2733"/>
+                <w:tab w:val="center" w:pos="8013"/>
+              </w:tabs>
+              <w:spacing w:before="20" w:after="20" w:line="252" w:lineRule="auto"/>
+              <w:rPr>
+                <w:rFonts w:ascii="Droid Sans" w:hAnsi="Droid Sans" w:cs="Droid Sans"/>
+                <w:b/>
+                <w:color w:val="auto"/>
+              </w:rPr>
+            </w:pPr>
+            <w:r>
+              <w:rPr>
+                <w:rFonts w:ascii="Droid Sans" w:hAnsi="Droid Sans" w:cs="Droid Sans"/>
+                <w:b/>
+                <w:color w:val="auto"/>
+              </w:rPr>
+              <w:t>English Language – 4</w:t>
+            </w:r>
+          </w:p>
+          <w:p>
+            <w:pPr>
+              <w:tabs>
+                <w:tab w:val="center" w:pos="2733"/>
+                <w:tab w:val="center" w:pos="8013"/>
+              </w:tabs>
+              <w:spacing w:before="20" w:after="20" w:line="252" w:lineRule="auto"/>
+              <w:rPr>
+                <w:rFonts w:ascii="Droid Sans" w:hAnsi="Droid Sans" w:cs="Droid Sans"/>
+                <w:b/>
+                <w:color w:val="auto"/>
+              </w:rPr>
+            </w:pPr>
+            <w:r>
+              <w:rPr>
+                <w:rFonts w:ascii="Droid Sans" w:hAnsi="Droid Sans" w:cs="Droid Sans"/>
+                <w:b/>
+                <w:color w:val="auto"/>
+              </w:rPr>
+              <w:t>English Literature – 5</w:t>
+            </w:r>
+          </w:p>
+          <w:p>
+            <w:pPr>
+              <w:tabs>
+                <w:tab w:val="center" w:pos="2733"/>
+                <w:tab w:val="center" w:pos="8013"/>
+              </w:tabs>
+              <w:spacing w:before="20" w:after="20" w:line="252" w:lineRule="auto"/>
+              <w:rPr>
+                <w:rFonts w:ascii="Droid Sans" w:hAnsi="Droid Sans" w:cs="Droid Sans"/>
+                <w:b/>
+                <w:color w:val="auto"/>
+              </w:rPr>
+            </w:pPr>
+            <w:r>
+              <w:rPr>
+                <w:rFonts w:ascii="Droid Sans" w:hAnsi="Droid Sans" w:cs="Droid Sans"/>
+                <w:b/>
+                <w:color w:val="auto"/>
+              </w:rPr>
+              <w:t>Biology – 8</w:t>
+            </w:r>
+          </w:p>
+          <w:p>
+            <w:pPr>
+              <w:tabs>
+                <w:tab w:val="center" w:pos="2733"/>
+                <w:tab w:val="center" w:pos="8013"/>
+              </w:tabs>
+              <w:spacing w:before="20" w:after="20" w:line="252" w:lineRule="auto"/>
+              <w:rPr>
+                <w:rFonts w:ascii="Droid Sans" w:hAnsi="Droid Sans" w:cs="Droid Sans"/>
+                <w:b/>
+                <w:color w:val="auto"/>
+              </w:rPr>
+            </w:pPr>
+            <w:r>
+              <w:rPr>
+                <w:rFonts w:ascii="Droid Sans" w:hAnsi="Droid Sans" w:cs="Droid Sans"/>
+                <w:b/>
+                <w:color w:val="auto"/>
+              </w:rPr>
+              <w:t>Chemistry – 6</w:t>
+            </w:r>
+          </w:p>
+          <w:p>
+            <w:pPr>
+              <w:tabs>
+                <w:tab w:val="center" w:pos="2733"/>
+                <w:tab w:val="center" w:pos="8013"/>
+              </w:tabs>
+              <w:spacing w:before="20" w:after="20" w:line="252" w:lineRule="auto"/>
+              <w:rPr>
+                <w:rFonts w:ascii="Droid Sans" w:hAnsi="Droid Sans" w:cs="Droid Sans"/>
+                <w:b w:val="0"/>
+                <w:color w:val="auto"/>
+              </w:rPr>
+            </w:pPr>
+          </w:p>
+        </w:tc>
+        <w:tc>
+          <w:tcPr>
+            <w:tcW w:w="5387" w:type="dxa"/>
+          </w:tcPr>
+          <w:p>
+            <w:pPr>
+              <w:tabs>
+                <w:tab w:val="center" w:pos="2733"/>
+                <w:tab w:val="center" w:pos="8013"/>
+              </w:tabs>
+              <w:spacing w:before="20" w:after="20" w:line="252" w:lineRule="auto"/>
+              <w:cnfStyle w:val="000000100000" w:firstRow="0" w:lastRow="0" w:firstColumn="0" w:lastColumn="0" w:oddVBand="0" w:evenVBand="0" w:oddHBand="1" w:evenHBand="0" w:firstRowFirstColumn="0" w:firstRowLastColumn="0" w:lastRowFirstColumn="0" w:lastRowLastColumn="0"/>
+              <w:rPr>
+                <w:rFonts w:ascii="Droid Sans" w:hAnsi="Droid Sans" w:cs="Droid Sans"/>
+                <w:b/>
+                <w:color w:val="auto"/>
+              </w:rPr>
+            </w:pPr>
+            <w:r>
+              <w:rPr>
+                <w:rFonts w:ascii="Droid Sans" w:hAnsi="Droid Sans" w:cs="Droid Sans"/>
+                <w:b/>
+                <w:color w:val="auto"/>
+              </w:rPr>
+              <w:t>Physics – 6</w:t>
+            </w:r>
+          </w:p>
+          <w:p>
+            <w:pPr>
+              <w:tabs>
+                <w:tab w:val="center" w:pos="2733"/>
+                <w:tab w:val="center" w:pos="8013"/>
+              </w:tabs>
+              <w:spacing w:before="20" w:after="20" w:line="252" w:lineRule="auto"/>
+              <w:cnfStyle w:val="000000100000" w:firstRow="0" w:lastRow="0" w:firstColumn="0" w:lastColumn="0" w:oddVBand="0" w:evenVBand="0" w:oddHBand="1" w:evenHBand="0" w:firstRowFirstColumn="0" w:firstRowLastColumn="0" w:lastRowFirstColumn="0" w:lastRowLastColumn="0"/>
+              <w:rPr>
+                <w:rFonts w:ascii="Droid Sans" w:hAnsi="Droid Sans" w:cs="Droid Sans"/>
+                <w:b/>
+                <w:color w:val="auto"/>
+              </w:rPr>
+            </w:pPr>
+            <w:r>
+              <w:rPr>
+                <w:rFonts w:ascii="Droid Sans" w:hAnsi="Droid Sans" w:cs="Droid Sans"/>
+                <w:b/>
+                <w:color w:val="auto"/>
+              </w:rPr>
+              <w:t>Computer Science – 7</w:t>
+            </w:r>
+          </w:p>
+          <w:p>
+            <w:pPr>
+              <w:tabs>
+                <w:tab w:val="center" w:pos="2733"/>
+                <w:tab w:val="center" w:pos="8013"/>
+              </w:tabs>
+              <w:spacing w:before="20" w:after="20" w:line="252" w:lineRule="auto"/>
+              <w:cnfStyle w:val="000000100000" w:firstRow="0" w:lastRow="0" w:firstColumn="0" w:lastColumn="0" w:oddVBand="0" w:evenVBand="0" w:oddHBand="1" w:evenHBand="0" w:firstRowFirstColumn="0" w:firstRowLastColumn="0" w:lastRowFirstColumn="0" w:lastRowLastColumn="0"/>
+              <w:rPr>
+                <w:rFonts w:ascii="Droid Sans" w:hAnsi="Droid Sans" w:cs="Droid Sans"/>
+                <w:b/>
+                <w:color w:val="auto"/>
+              </w:rPr>
+            </w:pPr>
+            <w:r>
+              <w:rPr>
+                <w:rFonts w:ascii="Droid Sans" w:hAnsi="Droid Sans" w:cs="Droid Sans"/>
+                <w:b/>
+                <w:color w:val="auto"/>
+              </w:rPr>
+              <w:t>Geography – 5</w:t>
+            </w:r>
+          </w:p>
+          <w:p>
+            <w:pPr>
+              <w:tabs>
+                <w:tab w:val="center" w:pos="2733"/>
+                <w:tab w:val="center" w:pos="8013"/>
+              </w:tabs>
+              <w:spacing w:before="20" w:after="20" w:line="252" w:lineRule="auto"/>
+              <w:cnfStyle w:val="000000100000" w:firstRow="0" w:lastRow="0" w:firstColumn="0" w:lastColumn="0" w:oddVBand="0" w:evenVBand="0" w:oddHBand="1" w:evenHBand="0" w:firstRowFirstColumn="0" w:firstRowLastColumn="0" w:lastRowFirstColumn="0" w:lastRowLastColumn="0"/>
+              <w:rPr>
+                <w:rFonts w:ascii="Droid Sans" w:hAnsi="Droid Sans" w:cs="Droid Sans"/>
+                <w:b/>
+                <w:color w:val="auto"/>
+              </w:rPr>
+            </w:pPr>
+            <w:r>
+              <w:rPr>
+                <w:rFonts w:ascii="Droid Sans" w:hAnsi="Droid Sans" w:cs="Droid Sans"/>
+                <w:b/>
+                <w:color w:val="auto"/>
+              </w:rPr>
+              <w:t>Financial Education – B</w:t>
+            </w:r>
+          </w:p>
+          <w:p>
+            <w:pPr>
+              <w:tabs>
+                <w:tab w:val="center" w:pos="2733"/>
+                <w:tab w:val="center" w:pos="8013"/>
+              </w:tabs>
+              <w:spacing w:before="20" w:after="20" w:line="252" w:lineRule="auto"/>
+              <w:cnfStyle w:val="000000100000" w:firstRow="0" w:lastRow="0" w:firstColumn="0" w:lastColumn="0" w:oddVBand="0" w:evenVBand="0" w:oddHBand="1" w:evenHBand="0" w:firstRowFirstColumn="0" w:firstRowLastColumn="0" w:lastRowFirstColumn="0" w:lastRowLastColumn="0"/>
+              <w:rPr>
+                <w:rFonts w:ascii="Droid Sans" w:hAnsi="Droid Sans" w:cs="Droid Sans"/>
+                <w:b/>
+                <w:color w:val="auto"/>
+              </w:rPr>
+            </w:pPr>
+            <w:r>
+              <w:rPr>
+                <w:rFonts w:ascii="Droid Sans" w:hAnsi="Droid Sans" w:cs="Droid Sans"/>
+                <w:b/>
+                <w:color w:val="auto"/>
+              </w:rPr>
+              <w:t>Duke Of York Silver Award</w:t>
+            </w:r>
+          </w:p>
+          <w:p>
+            <w:pPr>
+              <w:tabs>
+                <w:tab w:val="center" w:pos="2733"/>
+                <w:tab w:val="center" w:pos="8013"/>
+              </w:tabs>
+              <w:spacing w:before="20" w:after="20" w:line="252" w:lineRule="auto"/>
+              <w:cnfStyle w:val="000000100000" w:firstRow="0" w:lastRow="0" w:firstColumn="0" w:lastColumn="0" w:oddVBand="0" w:evenVBand="0" w:oddHBand="1" w:evenHBand="0" w:firstRowFirstColumn="0" w:firstRowLastColumn="0" w:lastRowFirstColumn="0" w:lastRowLastColumn="0"/>
+              <w:rPr>
+                <w:rFonts w:ascii="Droid Sans" w:hAnsi="Droid Sans" w:cs="Droid Sans"/>
+                <w:color w:val="auto"/>
+              </w:rPr>
+            </w:pPr>
           </w:p>
         </w:tc>
       </w:tr>
@@ -2105,24 +2478,7 @@
     </w:p>
     <w:p>
       <w:pPr>
-        <w:spacing w:after="60"/>
-        <w:rPr>
-          <w:rFonts w:ascii="Droid Sans" w:hAnsi="Droid Sans" w:cs="Droid Sans"/>
-          <w:color w:val="auto"/>
-        </w:rPr>
-      </w:pPr>
-      <w:r>
-        <w:rPr>
-          <w:rFonts w:ascii="Droid Sans" w:hAnsi="Droid Sans" w:cs="Droid Sans"/>
-          <w:color w:val="auto"/>
-        </w:rPr>
-        <w:t>I keep active daily at the gym to keep physically fit, practice meditation and I enjoy reading. I produce music of different genres using Ableton 11 and Fl Studio and enjoy researching and programming computer games in my spare time.</w:t>
-      </w:r>
-    </w:p>
-    <w:p>
-      <w:pPr>
         <w:spacing w:after="1" w:line="257" w:lineRule="auto"/>
-        <w:jc w:val="center"/>
         <w:rPr>
           <w:rFonts w:ascii="Droid Sans" w:hAnsi="Droid Sans" w:cs="Droid Sans"/>
           <w:b/>
@@ -2131,6 +2487,71 @@
           <w:szCs w:val="28"/>
         </w:rPr>
       </w:pPr>
+      <w:r>
+        <w:rPr>
+          <w:rFonts w:ascii="Droid Sans" w:hAnsi="Droid Sans" w:cs="Droid Sans"/>
+          <w:color w:val="auto"/>
+        </w:rPr>
+        <w:t xml:space="preserve">In my free time, I am dedicated to keeping both my body and mind active and engaged. My love for personal fitness drives me to visit the gym multiple times a week, while my interests in literature and music allow me to explore my creative side. I enjoy reading both thought-provoking books as well as fiction, my </w:t>
+      </w:r>
+      <w:r>
+        <w:rPr>
+          <w:rFonts w:ascii="Droid Sans" w:hAnsi="Droid Sans" w:cs="Droid Sans"/>
+          <w:color w:val="auto"/>
+        </w:rPr>
+        <w:t>all-time</w:t>
+      </w:r>
+      <w:r>
+        <w:rPr>
+          <w:rFonts w:ascii="Droid Sans" w:hAnsi="Droid Sans" w:cs="Droid Sans"/>
+          <w:color w:val="auto"/>
+        </w:rPr>
+        <w:t xml:space="preserve"> favourite book series being The Inheritance Cycle</w:t>
+      </w:r>
+      <w:r>
+        <w:rPr>
+          <w:rFonts w:ascii="Droid Sans" w:hAnsi="Droid Sans" w:cs="Droid Sans"/>
+          <w:color w:val="auto"/>
+        </w:rPr>
+        <w:t xml:space="preserve"> by</w:t>
+      </w:r>
+      <w:r>
+        <w:rPr>
+          <w:rFonts w:ascii="Droid Sans" w:hAnsi="Droid Sans" w:cs="Droid Sans"/>
+          <w:color w:val="auto"/>
+        </w:rPr>
+        <w:t xml:space="preserve"> Christopher </w:t>
+      </w:r>
+      <w:proofErr w:type="spellStart"/>
+      <w:r>
+        <w:rPr>
+          <w:rFonts w:ascii="Droid Sans" w:hAnsi="Droid Sans" w:cs="Droid Sans"/>
+          <w:color w:val="auto"/>
+        </w:rPr>
+        <w:t>Paolini</w:t>
+      </w:r>
+      <w:proofErr w:type="spellEnd"/>
+      <w:r>
+        <w:rPr>
+          <w:rFonts w:ascii="Droid Sans" w:hAnsi="Droid Sans" w:cs="Droid Sans"/>
+          <w:color w:val="auto"/>
+        </w:rPr>
+        <w:t xml:space="preserve">. I also find great </w:t>
+      </w:r>
+      <w:r>
+        <w:rPr>
+          <w:rFonts w:ascii="Droid Sans" w:hAnsi="Droid Sans" w:cs="Droid Sans"/>
+          <w:color w:val="auto"/>
+        </w:rPr>
+        <w:t>fulfilment</w:t>
+      </w:r>
+      <w:r>
+        <w:rPr>
+          <w:rFonts w:ascii="Droid Sans" w:hAnsi="Droid Sans" w:cs="Droid Sans"/>
+          <w:color w:val="auto"/>
+        </w:rPr>
+        <w:t xml:space="preserve"> in making electronic and rap music. Whether it’s keeping my body in shape or indulging my creative passions, I make sure to always have activities that stimulate and challenge me in my free time.</w:t>
+      </w:r>
     </w:p>
     <w:p>
       <w:pPr>
@@ -2765,7 +3186,7 @@
   <w:style w:type="paragraph" w:default="1" w:styleId="Normal">
     <w:name w:val="Normal"/>
     <w:qFormat/>
-    <w:rsid w:val="00DF7FD5"/>
+    <w:rsid w:val="00933069"/>
     <w:pPr>
       <w:spacing w:after="120" w:line="264" w:lineRule="auto"/>
     </w:pPr>

</xml_diff>